<commit_message>
Continued updating summary windows to JavaFX.
</commit_message>
<xml_diff>
--- a/Configure Raspberry Pi.docx
+++ b/Configure Raspberry Pi.docx
@@ -38,152 +38,263 @@
       <w:r>
         <w:t>Change international settings</w:t>
       </w:r>
+    </w:p>
+    <w:p>
+      <w:pPr>
+        <w:pStyle w:val="ListParagraph"/>
+        <w:numPr>
+          <w:ilvl w:val="0"/>
+          <w:numId w:val="1"/>
+        </w:numPr>
+      </w:pPr>
+      <w:r>
+        <w:t>Enable I2C</w:t>
+      </w:r>
+    </w:p>
+    <w:p>
+      <w:pPr>
+        <w:pStyle w:val="ListParagraph"/>
+        <w:numPr>
+          <w:ilvl w:val="0"/>
+          <w:numId w:val="1"/>
+        </w:numPr>
+      </w:pPr>
+      <w:r>
+        <w:t>Install mysql</w:t>
+      </w:r>
+    </w:p>
+    <w:p>
+      <w:pPr>
+        <w:pStyle w:val="ListParagraph"/>
+        <w:numPr>
+          <w:ilvl w:val="1"/>
+          <w:numId w:val="1"/>
+        </w:numPr>
+      </w:pPr>
+      <w:r>
+        <w:t>apt-get install mysql-server mysql-client</w:t>
+      </w:r>
+    </w:p>
+    <w:p>
+      <w:pPr>
+        <w:pStyle w:val="ListParagraph"/>
+        <w:numPr>
+          <w:ilvl w:val="0"/>
+          <w:numId w:val="1"/>
+        </w:numPr>
+      </w:pPr>
+      <w:r>
+        <w:t>Create /weathersense directory</w:t>
+      </w:r>
+    </w:p>
+    <w:p>
+      <w:pPr>
+        <w:pStyle w:val="ListParagraph"/>
+        <w:numPr>
+          <w:ilvl w:val="0"/>
+          <w:numId w:val="1"/>
+        </w:numPr>
+      </w:pPr>
+      <w:r>
+        <w:t>Format flash drive</w:t>
+      </w:r>
+      <w:r>
+        <w:t xml:space="preserve"> “sudo mkfs.ext4 /dev/sda1 –L weathersense”</w:t>
+      </w:r>
+    </w:p>
+    <w:p>
+      <w:pPr>
+        <w:pStyle w:val="ListParagraph"/>
+        <w:numPr>
+          <w:ilvl w:val="0"/>
+          <w:numId w:val="1"/>
+        </w:numPr>
+      </w:pPr>
+      <w:r>
+        <w:t>Add “/dev/sda1 /weathersense ext4 defaults,nofail 0 1” to /etc/fstab</w:t>
+      </w:r>
+    </w:p>
+    <w:p>
+      <w:pPr>
+        <w:pStyle w:val="ListParagraph"/>
+        <w:numPr>
+          <w:ilvl w:val="0"/>
+          <w:numId w:val="1"/>
+        </w:numPr>
+      </w:pPr>
+      <w:r>
+        <w:t>Stop mysql “/etc/init.d/mysql stop”</w:t>
+      </w:r>
+    </w:p>
+    <w:p>
+      <w:pPr>
+        <w:pStyle w:val="ListParagraph"/>
+        <w:numPr>
+          <w:ilvl w:val="0"/>
+          <w:numId w:val="1"/>
+        </w:numPr>
+      </w:pPr>
+      <w:r>
+        <w:t>Create directory “/weathersense/database”</w:t>
+      </w:r>
+    </w:p>
+    <w:p>
+      <w:pPr>
+        <w:pStyle w:val="ListParagraph"/>
+        <w:numPr>
+          <w:ilvl w:val="0"/>
+          <w:numId w:val="1"/>
+        </w:numPr>
+      </w:pPr>
+      <w:r>
+        <w:t>Run “sudo cp –rp /var/lib/mysql /weathersense/database”</w:t>
+      </w:r>
+    </w:p>
+    <w:p>
+      <w:pPr>
+        <w:pStyle w:val="ListParagraph"/>
+        <w:numPr>
+          <w:ilvl w:val="0"/>
+          <w:numId w:val="1"/>
+        </w:numPr>
+      </w:pPr>
+      <w:r>
+        <w:t>Configure MySQL</w:t>
+      </w:r>
+    </w:p>
+    <w:p>
+      <w:pPr>
+        <w:pStyle w:val="ListParagraph"/>
+        <w:numPr>
+          <w:ilvl w:val="1"/>
+          <w:numId w:val="1"/>
+        </w:numPr>
+      </w:pPr>
+      <w:r>
+        <w:t>Change data directory of MySQL to /weathersense/database/mysql</w:t>
+      </w:r>
+    </w:p>
+    <w:p>
+      <w:pPr>
+        <w:pStyle w:val="ListParagraph"/>
+        <w:numPr>
+          <w:ilvl w:val="1"/>
+          <w:numId w:val="1"/>
+        </w:numPr>
+      </w:pPr>
+      <w:r>
+        <w:t>Comment out bind-address to make the server visible on the entire network</w:t>
+      </w:r>
+    </w:p>
+    <w:p>
+      <w:pPr>
+        <w:pStyle w:val="ListParagraph"/>
+        <w:numPr>
+          <w:ilvl w:val="0"/>
+          <w:numId w:val="1"/>
+        </w:numPr>
+      </w:pPr>
+      <w:r>
+        <w:t>Start mysql “/etc/init.d/mysql start”</w:t>
+      </w:r>
+    </w:p>
+    <w:p>
+      <w:pPr>
+        <w:pStyle w:val="ListParagraph"/>
+        <w:numPr>
+          <w:ilvl w:val="0"/>
+          <w:numId w:val="1"/>
+        </w:numPr>
+      </w:pPr>
+      <w:r>
+        <w:t>Run mysql</w:t>
+      </w:r>
+    </w:p>
+    <w:p>
+      <w:pPr>
+        <w:pStyle w:val="ListParagraph"/>
+        <w:numPr>
+          <w:ilvl w:val="1"/>
+          <w:numId w:val="1"/>
+        </w:numPr>
+      </w:pPr>
+      <w:r>
+        <w:t>Add permission for root to access the database from other hosts</w:t>
+      </w:r>
+    </w:p>
+    <w:p>
+      <w:pPr>
+        <w:pStyle w:val="ListParagraph"/>
+        <w:numPr>
+          <w:ilvl w:val="1"/>
+          <w:numId w:val="1"/>
+        </w:numPr>
+      </w:pPr>
+      <w:r>
+        <w:t>Add permission for root to add users from other hosts</w:t>
+      </w:r>
+    </w:p>
+    <w:p>
+      <w:pPr>
+        <w:pStyle w:val="ListParagraph"/>
+        <w:numPr>
+          <w:ilvl w:val="1"/>
+          <w:numId w:val="1"/>
+        </w:numPr>
+      </w:pPr>
+      <w:r>
+        <w:t>Add weather user</w:t>
+      </w:r>
+    </w:p>
+    <w:p>
+      <w:pPr>
+        <w:pStyle w:val="ListParagraph"/>
+        <w:numPr>
+          <w:ilvl w:val="1"/>
+          <w:numId w:val="1"/>
+        </w:numPr>
+      </w:pPr>
+      <w:r>
+        <w:t>Create weathersense schema</w:t>
+      </w:r>
+    </w:p>
+    <w:p>
+      <w:pPr>
+        <w:pStyle w:val="ListParagraph"/>
+        <w:numPr>
+          <w:ilvl w:val="1"/>
+          <w:numId w:val="1"/>
+        </w:numPr>
+      </w:pPr>
+      <w:r>
+        <w:t>Grant weather user access to weathersense schema</w:t>
+      </w:r>
+    </w:p>
+    <w:p>
+      <w:pPr>
+        <w:pStyle w:val="ListParagraph"/>
+        <w:numPr>
+          <w:ilvl w:val="0"/>
+          <w:numId w:val="1"/>
+        </w:numPr>
+      </w:pPr>
+      <w:r>
+        <w:t>Mount NAS hard drive by adding the following to /etc/fstab</w:t>
+      </w:r>
+    </w:p>
+    <w:p>
+      <w:pPr>
+        <w:pStyle w:val="ListParagraph"/>
+        <w:numPr>
+          <w:ilvl w:val="1"/>
+          <w:numId w:val="1"/>
+        </w:numPr>
+      </w:pPr>
+      <w:r>
+        <w:t>//192.168.1.1/Router-Disk /media/router cifs defaults,rw,username=pi,password=raspberry,domain=BEISEL 0 0</w:t>
+      </w:r>
       <w:bookmarkStart w:id="0" w:name="_GoBack"/>
       <w:bookmarkEnd w:id="0"/>
-    </w:p>
-    <w:p>
-      <w:pPr>
-        <w:pStyle w:val="ListParagraph"/>
-        <w:numPr>
-          <w:ilvl w:val="0"/>
-          <w:numId w:val="1"/>
-        </w:numPr>
-      </w:pPr>
-      <w:r>
-        <w:t>Create /weathersense directory</w:t>
-      </w:r>
-    </w:p>
-    <w:p>
-      <w:pPr>
-        <w:pStyle w:val="ListParagraph"/>
-        <w:numPr>
-          <w:ilvl w:val="0"/>
-          <w:numId w:val="1"/>
-        </w:numPr>
-      </w:pPr>
-      <w:r>
-        <w:t>Add “/dev/sda1 /weathersense ext4 defaults,nofail 0 1” to /etc/fstab</w:t>
-      </w:r>
-    </w:p>
-    <w:p>
-      <w:pPr>
-        <w:pStyle w:val="ListParagraph"/>
-        <w:numPr>
-          <w:ilvl w:val="0"/>
-          <w:numId w:val="1"/>
-        </w:numPr>
-      </w:pPr>
-      <w:r>
-        <w:t>Stop mysql “/etc/init.d/mysql stop”</w:t>
-      </w:r>
-    </w:p>
-    <w:p>
-      <w:pPr>
-        <w:pStyle w:val="ListParagraph"/>
-        <w:numPr>
-          <w:ilvl w:val="0"/>
-          <w:numId w:val="1"/>
-        </w:numPr>
-      </w:pPr>
-      <w:r>
-        <w:t>Create directory “/weathersense/database”</w:t>
-      </w:r>
-    </w:p>
-    <w:p>
-      <w:pPr>
-        <w:pStyle w:val="ListParagraph"/>
-        <w:numPr>
-          <w:ilvl w:val="0"/>
-          <w:numId w:val="1"/>
-        </w:numPr>
-      </w:pPr>
-      <w:r>
-        <w:t>Run “sudo cp –rp /var/lib/mysql /weathersense/database”</w:t>
-      </w:r>
-    </w:p>
-    <w:p>
-      <w:pPr>
-        <w:pStyle w:val="ListParagraph"/>
-        <w:numPr>
-          <w:ilvl w:val="0"/>
-          <w:numId w:val="1"/>
-        </w:numPr>
-      </w:pPr>
-      <w:r>
-        <w:t>Start mysql “/etc/init.d/mysql start”</w:t>
-      </w:r>
-    </w:p>
-    <w:p>
-      <w:pPr>
-        <w:pStyle w:val="ListParagraph"/>
-        <w:numPr>
-          <w:ilvl w:val="0"/>
-          <w:numId w:val="1"/>
-        </w:numPr>
-      </w:pPr>
-      <w:r>
-        <w:t>Run mysql</w:t>
-      </w:r>
-    </w:p>
-    <w:p>
-      <w:pPr>
-        <w:pStyle w:val="ListParagraph"/>
-        <w:numPr>
-          <w:ilvl w:val="1"/>
-          <w:numId w:val="1"/>
-        </w:numPr>
-      </w:pPr>
-      <w:r>
-        <w:t>Add permission for root to access the database from other hosts</w:t>
-      </w:r>
-    </w:p>
-    <w:p>
-      <w:pPr>
-        <w:pStyle w:val="ListParagraph"/>
-        <w:numPr>
-          <w:ilvl w:val="1"/>
-          <w:numId w:val="1"/>
-        </w:numPr>
-      </w:pPr>
-      <w:r>
-        <w:t>Add permission for root to add users from other hosts</w:t>
-      </w:r>
-    </w:p>
-    <w:p>
-      <w:pPr>
-        <w:pStyle w:val="ListParagraph"/>
-        <w:numPr>
-          <w:ilvl w:val="1"/>
-          <w:numId w:val="1"/>
-        </w:numPr>
-      </w:pPr>
-      <w:r>
-        <w:t>Add weather user</w:t>
-      </w:r>
-    </w:p>
-    <w:p>
-      <w:pPr>
-        <w:pStyle w:val="ListParagraph"/>
-        <w:numPr>
-          <w:ilvl w:val="1"/>
-          <w:numId w:val="1"/>
-        </w:numPr>
-      </w:pPr>
-      <w:r>
-        <w:t>Create weathersense schema</w:t>
-      </w:r>
-    </w:p>
-    <w:p>
-      <w:pPr>
-        <w:pStyle w:val="ListParagraph"/>
-        <w:numPr>
-          <w:ilvl w:val="1"/>
-          <w:numId w:val="1"/>
-        </w:numPr>
-      </w:pPr>
-      <w:r>
-        <w:t>Grant weather user access to weathersense schema</w:t>
-      </w:r>
     </w:p>
     <w:sectPr>
       <w:pgSz w:w="12240" w:h="15840"/>

</xml_diff>